<commit_message>
Updating with post grad info
</commit_message>
<xml_diff>
--- a/Tyler_Bartleson_Resume.docx
+++ b/Tyler_Bartleson_Resume.docx
@@ -1,6 +1,6 @@
 
 <file path=word/document.xml><?xml version="1.0" encoding="utf-8"?>
-<w:document xmlns:wpc="http://schemas.microsoft.com/office/word/2010/wordprocessingCanvas" xmlns:cx="http://schemas.microsoft.com/office/drawing/2014/chartex" xmlns:cx1="http://schemas.microsoft.com/office/drawing/2015/9/8/chartex" xmlns:cx2="http://schemas.microsoft.com/office/drawing/2015/10/21/chartex" xmlns:cx3="http://schemas.microsoft.com/office/drawing/2016/5/9/chartex" xmlns:cx4="http://schemas.microsoft.com/office/drawing/2016/5/10/chartex" xmlns:cx5="http://schemas.microsoft.com/office/drawing/2016/5/11/chartex" xmlns:cx6="http://schemas.microsoft.com/office/drawing/2016/5/12/chartex" xmlns:cx7="http://schemas.microsoft.com/office/drawing/2016/5/13/chartex" xmlns:cx8="http://schemas.microsoft.com/office/drawing/2016/5/14/chartex" xmlns:mc="http://schemas.openxmlformats.org/markup-compatibility/2006" xmlns:aink="http://schemas.microsoft.com/office/drawing/2016/ink" xmlns:am3d="http://schemas.microsoft.com/office/drawing/2017/model3d" xmlns:o="urn:schemas-microsoft-com:office:office" xmlns:r="http://schemas.openxmlformats.org/officeDocument/2006/relationships" xmlns:m="http://schemas.openxmlformats.org/officeDocument/2006/math" xmlns:v="urn:schemas-microsoft-com:vml" xmlns:wp14="http://schemas.microsoft.com/office/word/2010/wordprocessingDrawing" xmlns:wp="http://schemas.openxmlformats.org/drawingml/2006/wordprocessingDrawing" xmlns:w10="urn:schemas-microsoft-com:office:word" xmlns:w="http://schemas.openxmlformats.org/wordprocessingml/2006/main" xmlns:w14="http://schemas.microsoft.com/office/word/2010/wordml" xmlns:w15="http://schemas.microsoft.com/office/word/2012/wordml" xmlns:w16cid="http://schemas.microsoft.com/office/word/2016/wordml/cid" xmlns:w16se="http://schemas.microsoft.com/office/word/2015/wordml/symex" xmlns:wpg="http://schemas.microsoft.com/office/word/2010/wordprocessingGroup" xmlns:wpi="http://schemas.microsoft.com/office/word/2010/wordprocessingInk" xmlns:wne="http://schemas.microsoft.com/office/word/2006/wordml" xmlns:wps="http://schemas.microsoft.com/office/word/2010/wordprocessingShape" mc:Ignorable="w14 w15 w16se w16cid wp14">
+<w:document xmlns:wpc="http://schemas.microsoft.com/office/word/2010/wordprocessingCanvas" xmlns:cx="http://schemas.microsoft.com/office/drawing/2014/chartex" xmlns:cx1="http://schemas.microsoft.com/office/drawing/2015/9/8/chartex" xmlns:mc="http://schemas.openxmlformats.org/markup-compatibility/2006" xmlns:o="urn:schemas-microsoft-com:office:office" xmlns:r="http://schemas.openxmlformats.org/officeDocument/2006/relationships" xmlns:m="http://schemas.openxmlformats.org/officeDocument/2006/math" xmlns:v="urn:schemas-microsoft-com:vml" xmlns:wp14="http://schemas.microsoft.com/office/word/2010/wordprocessingDrawing" xmlns:wp="http://schemas.openxmlformats.org/drawingml/2006/wordprocessingDrawing" xmlns:w10="urn:schemas-microsoft-com:office:word" xmlns:w="http://schemas.openxmlformats.org/wordprocessingml/2006/main" xmlns:w14="http://schemas.microsoft.com/office/word/2010/wordml" xmlns:w15="http://schemas.microsoft.com/office/word/2012/wordml" xmlns:w16se="http://schemas.microsoft.com/office/word/2015/wordml/symex" xmlns:wpg="http://schemas.microsoft.com/office/word/2010/wordprocessingGroup" xmlns:wpi="http://schemas.microsoft.com/office/word/2010/wordprocessingInk" xmlns:wne="http://schemas.microsoft.com/office/word/2006/wordml" xmlns:wps="http://schemas.microsoft.com/office/word/2010/wordprocessingShape" mc:Ignorable="w14 w15 w16se wp14">
   <w:body>
     <w:p>
       <w:r>
@@ -167,8 +167,17 @@
                                 <w:sz w:val="24"/>
                                 <w:szCs w:val="24"/>
                               </w:rPr>
-                              <w:t xml:space="preserve"> linkedin.com/in/tyler-bartleson</w:t>
-                            </w:r>
+                              <w:t xml:space="preserve"> linkedin.com/in/</w:t>
+                            </w:r>
+                            <w:proofErr w:type="spellStart"/>
+                            <w:r>
+                              <w:rPr>
+                                <w:sz w:val="24"/>
+                                <w:szCs w:val="24"/>
+                              </w:rPr>
+                              <w:t>tyler-bartleson</w:t>
+                            </w:r>
+                            <w:proofErr w:type="spellEnd"/>
                           </w:p>
                         </w:txbxContent>
                       </wps:txbx>
@@ -187,7 +196,7 @@
               </wp:anchor>
             </w:drawing>
           </mc:Choice>
-          <mc:Fallback>
+          <mc:Fallback xmlns:w16cid="http://schemas.microsoft.com/office/word/2016/wordml/cid" xmlns:am3d="http://schemas.microsoft.com/office/drawing/2017/model3d" xmlns:aink="http://schemas.microsoft.com/office/drawing/2016/ink" xmlns:cx8="http://schemas.microsoft.com/office/drawing/2016/5/14/chartex" xmlns:cx7="http://schemas.microsoft.com/office/drawing/2016/5/13/chartex" xmlns:cx6="http://schemas.microsoft.com/office/drawing/2016/5/12/chartex" xmlns:cx5="http://schemas.microsoft.com/office/drawing/2016/5/11/chartex" xmlns:cx4="http://schemas.microsoft.com/office/drawing/2016/5/10/chartex" xmlns:cx3="http://schemas.microsoft.com/office/drawing/2016/5/9/chartex" xmlns:cx2="http://schemas.microsoft.com/office/drawing/2015/10/21/chartex">
             <w:pict>
               <v:shapetype w14:anchorId="1D7D74DE" id="_x0000_t202" coordsize="21600,21600" o:spt="202" path="m,l,21600r21600,l21600,xe">
                 <v:stroke joinstyle="miter"/>
@@ -442,7 +451,7 @@
               </wp:anchor>
             </w:drawing>
           </mc:Choice>
-          <mc:Fallback>
+          <mc:Fallback xmlns:w16cid="http://schemas.microsoft.com/office/word/2016/wordml/cid" xmlns:am3d="http://schemas.microsoft.com/office/drawing/2017/model3d" xmlns:aink="http://schemas.microsoft.com/office/drawing/2016/ink" xmlns:cx8="http://schemas.microsoft.com/office/drawing/2016/5/14/chartex" xmlns:cx7="http://schemas.microsoft.com/office/drawing/2016/5/13/chartex" xmlns:cx6="http://schemas.microsoft.com/office/drawing/2016/5/12/chartex" xmlns:cx5="http://schemas.microsoft.com/office/drawing/2016/5/11/chartex" xmlns:cx4="http://schemas.microsoft.com/office/drawing/2016/5/10/chartex" xmlns:cx3="http://schemas.microsoft.com/office/drawing/2016/5/9/chartex" xmlns:cx2="http://schemas.microsoft.com/office/drawing/2015/10/21/chartex">
             <w:pict>
               <v:shape w14:anchorId="6AD78F5E" id="_x0000_s1027" type="#_x0000_t202" style="position:absolute;margin-left:25.8pt;margin-top:21.75pt;width:251.3pt;height:80.4pt;z-index:251659264;visibility:visible;mso-wrap-style:square;mso-width-percent:0;mso-height-percent:0;mso-wrap-distance-left:9pt;mso-wrap-distance-top:3.6pt;mso-wrap-distance-right:9pt;mso-wrap-distance-bottom:3.6pt;mso-position-horizontal:absolute;mso-position-horizontal-relative:text;mso-position-vertical:absolute;mso-position-vertical-relative:text;mso-width-percent:0;mso-height-percent:0;mso-width-relative:margin;mso-height-relative:margin;v-text-anchor:middle" o:gfxdata="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" fillcolor="#e8e8e8" stroked="f">
                 <v:textbox>
@@ -1202,8 +1211,6 @@
                               </w:rPr>
                               <w:t xml:space="preserve">Iowa State University </w:t>
                             </w:r>
-                            <w:bookmarkStart w:id="0" w:name="_GoBack"/>
-                            <w:bookmarkEnd w:id="0"/>
                             <w:r>
                               <w:rPr>
                                 <w:b/>
@@ -1214,6 +1221,17 @@
                                 <w:szCs w:val="24"/>
                               </w:rPr>
                               <w:t>Dean’s List / 2016</w:t>
+                            </w:r>
+                            <w:r>
+                              <w:rPr>
+                                <w:b/>
+                                <w:bCs/>
+                                <w:i/>
+                                <w:iCs/>
+                                <w:sz w:val="24"/>
+                                <w:szCs w:val="24"/>
+                              </w:rPr>
+                              <w:t>, 2019</w:t>
                             </w:r>
                           </w:p>
                           <w:p>
@@ -1278,8 +1296,21 @@
                                 <w:sz w:val="24"/>
                                 <w:szCs w:val="24"/>
                               </w:rPr>
-                              <w:t>In Progress</w:t>
-                            </w:r>
+                              <w:t xml:space="preserve">Senior Design </w:t>
+                            </w:r>
+                            <w:r>
+                              <w:rPr>
+                                <w:b/>
+                                <w:bCs/>
+                                <w:i/>
+                                <w:iCs/>
+                                <w:sz w:val="24"/>
+                                <w:szCs w:val="24"/>
+                              </w:rPr>
+                              <w:t>Project</w:t>
+                            </w:r>
+                            <w:bookmarkStart w:id="0" w:name="_GoBack"/>
+                            <w:bookmarkEnd w:id="0"/>
                           </w:p>
                           <w:p>
                             <w:pPr>
@@ -1512,7 +1543,11 @@
           </mc:Choice>
           <mc:Fallback>
             <w:pict>
-              <v:shape w14:anchorId="098AE318" id="_x0000_s1028" type="#_x0000_t202" style="position:absolute;margin-left:154.75pt;margin-top:108.55pt;width:411.6pt;height:658.8pt;z-index:251666432;visibility:visible;mso-wrap-style:square;mso-width-percent:0;mso-height-percent:0;mso-wrap-distance-left:9pt;mso-wrap-distance-top:3.6pt;mso-wrap-distance-right:9pt;mso-wrap-distance-bottom:3.6pt;mso-position-horizontal:absolute;mso-position-horizontal-relative:text;mso-position-vertical:absolute;mso-position-vertical-relative:text;mso-width-percent:0;mso-height-percent:0;mso-width-relative:margin;mso-height-relative:margin;v-text-anchor:top" o:gfxdata="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" stroked="f">
+              <v:shapetype w14:anchorId="098AE318" id="_x0000_t202" coordsize="21600,21600" o:spt="202" path="m,l,21600r21600,l21600,xe">
+                <v:stroke joinstyle="miter"/>
+                <v:path gradientshapeok="t" o:connecttype="rect"/>
+              </v:shapetype>
+              <v:shape id="_x0000_s1028" type="#_x0000_t202" style="position:absolute;margin-left:154.75pt;margin-top:108.55pt;width:411.6pt;height:658.8pt;z-index:251666432;visibility:visible;mso-wrap-style:square;mso-width-percent:0;mso-height-percent:0;mso-wrap-distance-left:9pt;mso-wrap-distance-top:3.6pt;mso-wrap-distance-right:9pt;mso-wrap-distance-bottom:3.6pt;mso-position-horizontal:absolute;mso-position-horizontal-relative:text;mso-position-vertical:absolute;mso-position-vertical-relative:text;mso-width-percent:0;mso-height-percent:0;mso-width-relative:margin;mso-height-relative:margin;v-text-anchor:top" o:gfxdata="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" stroked="f">
                 <v:textbox>
                   <w:txbxContent>
                     <w:p>
@@ -2160,8 +2195,6 @@
                         </w:rPr>
                         <w:t xml:space="preserve">Iowa State University </w:t>
                       </w:r>
-                      <w:bookmarkStart w:id="1" w:name="_GoBack"/>
-                      <w:bookmarkEnd w:id="1"/>
                       <w:r>
                         <w:rPr>
                           <w:b/>
@@ -2172,6 +2205,17 @@
                           <w:szCs w:val="24"/>
                         </w:rPr>
                         <w:t>Dean’s List / 2016</w:t>
+                      </w:r>
+                      <w:r>
+                        <w:rPr>
+                          <w:b/>
+                          <w:bCs/>
+                          <w:i/>
+                          <w:iCs/>
+                          <w:sz w:val="24"/>
+                          <w:szCs w:val="24"/>
+                        </w:rPr>
+                        <w:t>, 2019</w:t>
                       </w:r>
                     </w:p>
                     <w:p>
@@ -2236,8 +2280,21 @@
                           <w:sz w:val="24"/>
                           <w:szCs w:val="24"/>
                         </w:rPr>
-                        <w:t>In Progress</w:t>
-                      </w:r>
+                        <w:t xml:space="preserve">Senior Design </w:t>
+                      </w:r>
+                      <w:r>
+                        <w:rPr>
+                          <w:b/>
+                          <w:bCs/>
+                          <w:i/>
+                          <w:iCs/>
+                          <w:sz w:val="24"/>
+                          <w:szCs w:val="24"/>
+                        </w:rPr>
+                        <w:t>Project</w:t>
+                      </w:r>
+                      <w:bookmarkStart w:id="1" w:name="_GoBack"/>
+                      <w:bookmarkEnd w:id="1"/>
                     </w:p>
                     <w:p>
                       <w:pPr>
@@ -2606,7 +2663,14 @@
                                 <w:sz w:val="24"/>
                                 <w:szCs w:val="24"/>
                               </w:rPr>
-                              <w:t>g Full-Time Software Engineering job opportunities for May 2020.</w:t>
+                              <w:t>g Full-Time Software Engineering job opportunities</w:t>
+                            </w:r>
+                            <w:r>
+                              <w:rPr>
+                                <w:sz w:val="24"/>
+                                <w:szCs w:val="24"/>
+                              </w:rPr>
+                              <w:t>.</w:t>
                             </w:r>
                           </w:p>
                           <w:p>
@@ -2704,7 +2768,21 @@
                                 <w:sz w:val="24"/>
                                 <w:szCs w:val="24"/>
                               </w:rPr>
-                              <w:t>3.01 / 4.0</w:t>
+                              <w:t>3.</w:t>
+                            </w:r>
+                            <w:r>
+                              <w:rPr>
+                                <w:sz w:val="24"/>
+                                <w:szCs w:val="24"/>
+                              </w:rPr>
+                              <w:t>11</w:t>
+                            </w:r>
+                            <w:r>
+                              <w:rPr>
+                                <w:sz w:val="24"/>
+                                <w:szCs w:val="24"/>
+                              </w:rPr>
+                              <w:t xml:space="preserve"> / 4.0</w:t>
                             </w:r>
                           </w:p>
                           <w:p>
@@ -2724,7 +2802,16 @@
                                 <w:sz w:val="24"/>
                                 <w:szCs w:val="24"/>
                               </w:rPr>
-                              <w:t>Expected Graduation:</w:t>
+                              <w:t>Graduated</w:t>
+                            </w:r>
+                            <w:r>
+                              <w:rPr>
+                                <w:b/>
+                                <w:bCs/>
+                                <w:sz w:val="24"/>
+                                <w:szCs w:val="24"/>
+                              </w:rPr>
+                              <w:t>:</w:t>
                             </w:r>
                           </w:p>
                           <w:p>
@@ -2976,12 +3063,21 @@
                                 <w:szCs w:val="24"/>
                               </w:rPr>
                             </w:pPr>
-                            <w:r>
-                              <w:rPr>
-                                <w:sz w:val="24"/>
-                                <w:szCs w:val="24"/>
-                              </w:rPr>
-                              <w:t>Git, Trello, Amazon Web Services</w:t>
+                            <w:proofErr w:type="spellStart"/>
+                            <w:r>
+                              <w:rPr>
+                                <w:sz w:val="24"/>
+                                <w:szCs w:val="24"/>
+                              </w:rPr>
+                              <w:t>Git</w:t>
+                            </w:r>
+                            <w:proofErr w:type="spellEnd"/>
+                            <w:r>
+                              <w:rPr>
+                                <w:sz w:val="24"/>
+                                <w:szCs w:val="24"/>
+                              </w:rPr>
+                              <w:t>, Trello, Amazon Web Services</w:t>
                             </w:r>
                             <w:r>
                               <w:rPr>
@@ -3218,7 +3314,14 @@
                           <w:sz w:val="24"/>
                           <w:szCs w:val="24"/>
                         </w:rPr>
-                        <w:t>g Full-Time Software Engineering job opportunities for May 2020.</w:t>
+                        <w:t>g Full-Time Software Engineering job opportunities</w:t>
+                      </w:r>
+                      <w:r>
+                        <w:rPr>
+                          <w:sz w:val="24"/>
+                          <w:szCs w:val="24"/>
+                        </w:rPr>
+                        <w:t>.</w:t>
                       </w:r>
                     </w:p>
                     <w:p>
@@ -3316,7 +3419,21 @@
                           <w:sz w:val="24"/>
                           <w:szCs w:val="24"/>
                         </w:rPr>
-                        <w:t>3.01 / 4.0</w:t>
+                        <w:t>3.</w:t>
+                      </w:r>
+                      <w:r>
+                        <w:rPr>
+                          <w:sz w:val="24"/>
+                          <w:szCs w:val="24"/>
+                        </w:rPr>
+                        <w:t>11</w:t>
+                      </w:r>
+                      <w:r>
+                        <w:rPr>
+                          <w:sz w:val="24"/>
+                          <w:szCs w:val="24"/>
+                        </w:rPr>
+                        <w:t xml:space="preserve"> / 4.0</w:t>
                       </w:r>
                     </w:p>
                     <w:p>
@@ -3336,7 +3453,16 @@
                           <w:sz w:val="24"/>
                           <w:szCs w:val="24"/>
                         </w:rPr>
-                        <w:t>Expected Graduation:</w:t>
+                        <w:t>Graduated</w:t>
+                      </w:r>
+                      <w:r>
+                        <w:rPr>
+                          <w:b/>
+                          <w:bCs/>
+                          <w:sz w:val="24"/>
+                          <w:szCs w:val="24"/>
+                        </w:rPr>
+                        <w:t>:</w:t>
                       </w:r>
                     </w:p>
                     <w:p>
@@ -3588,12 +3714,21 @@
                           <w:szCs w:val="24"/>
                         </w:rPr>
                       </w:pPr>
-                      <w:r>
-                        <w:rPr>
-                          <w:sz w:val="24"/>
-                          <w:szCs w:val="24"/>
-                        </w:rPr>
-                        <w:t>Git, Trello, Amazon Web Services</w:t>
+                      <w:proofErr w:type="spellStart"/>
+                      <w:r>
+                        <w:rPr>
+                          <w:sz w:val="24"/>
+                          <w:szCs w:val="24"/>
+                        </w:rPr>
+                        <w:t>Git</w:t>
+                      </w:r>
+                      <w:proofErr w:type="spellEnd"/>
+                      <w:r>
+                        <w:rPr>
+                          <w:sz w:val="24"/>
+                          <w:szCs w:val="24"/>
+                        </w:rPr>
+                        <w:t>, Trello, Amazon Web Services</w:t>
                       </w:r>
                       <w:r>
                         <w:rPr>
@@ -3788,7 +3923,7 @@
 </file>
 
 <file path=word/numbering.xml><?xml version="1.0" encoding="utf-8"?>
-<w:numbering xmlns:wpc="http://schemas.microsoft.com/office/word/2010/wordprocessingCanvas" xmlns:cx="http://schemas.microsoft.com/office/drawing/2014/chartex" xmlns:cx1="http://schemas.microsoft.com/office/drawing/2015/9/8/chartex" xmlns:cx2="http://schemas.microsoft.com/office/drawing/2015/10/21/chartex" xmlns:cx3="http://schemas.microsoft.com/office/drawing/2016/5/9/chartex" xmlns:cx4="http://schemas.microsoft.com/office/drawing/2016/5/10/chartex" xmlns:cx5="http://schemas.microsoft.com/office/drawing/2016/5/11/chartex" xmlns:cx6="http://schemas.microsoft.com/office/drawing/2016/5/12/chartex" xmlns:cx7="http://schemas.microsoft.com/office/drawing/2016/5/13/chartex" xmlns:cx8="http://schemas.microsoft.com/office/drawing/2016/5/14/chartex" xmlns:mc="http://schemas.openxmlformats.org/markup-compatibility/2006" xmlns:aink="http://schemas.microsoft.com/office/drawing/2016/ink" xmlns:am3d="http://schemas.microsoft.com/office/drawing/2017/model3d" xmlns:o="urn:schemas-microsoft-com:office:office" xmlns:r="http://schemas.openxmlformats.org/officeDocument/2006/relationships" xmlns:m="http://schemas.openxmlformats.org/officeDocument/2006/math" xmlns:v="urn:schemas-microsoft-com:vml" xmlns:wp14="http://schemas.microsoft.com/office/word/2010/wordprocessingDrawing" xmlns:wp="http://schemas.openxmlformats.org/drawingml/2006/wordprocessingDrawing" xmlns:w10="urn:schemas-microsoft-com:office:word" xmlns:w="http://schemas.openxmlformats.org/wordprocessingml/2006/main" xmlns:w14="http://schemas.microsoft.com/office/word/2010/wordml" xmlns:w15="http://schemas.microsoft.com/office/word/2012/wordml" xmlns:w16cid="http://schemas.microsoft.com/office/word/2016/wordml/cid" xmlns:w16se="http://schemas.microsoft.com/office/word/2015/wordml/symex" xmlns:wpg="http://schemas.microsoft.com/office/word/2010/wordprocessingGroup" xmlns:wpi="http://schemas.microsoft.com/office/word/2010/wordprocessingInk" xmlns:wne="http://schemas.microsoft.com/office/word/2006/wordml" xmlns:wps="http://schemas.microsoft.com/office/word/2010/wordprocessingShape" mc:Ignorable="w14 w15 w16se w16cid wp14">
+<w:numbering xmlns:wpc="http://schemas.microsoft.com/office/word/2010/wordprocessingCanvas" xmlns:cx="http://schemas.microsoft.com/office/drawing/2014/chartex" xmlns:cx1="http://schemas.microsoft.com/office/drawing/2015/9/8/chartex" xmlns:mc="http://schemas.openxmlformats.org/markup-compatibility/2006" xmlns:o="urn:schemas-microsoft-com:office:office" xmlns:r="http://schemas.openxmlformats.org/officeDocument/2006/relationships" xmlns:m="http://schemas.openxmlformats.org/officeDocument/2006/math" xmlns:v="urn:schemas-microsoft-com:vml" xmlns:wp14="http://schemas.microsoft.com/office/word/2010/wordprocessingDrawing" xmlns:wp="http://schemas.openxmlformats.org/drawingml/2006/wordprocessingDrawing" xmlns:w10="urn:schemas-microsoft-com:office:word" xmlns:w="http://schemas.openxmlformats.org/wordprocessingml/2006/main" xmlns:w14="http://schemas.microsoft.com/office/word/2010/wordml" xmlns:w15="http://schemas.microsoft.com/office/word/2012/wordml" xmlns:w16se="http://schemas.microsoft.com/office/word/2015/wordml/symex" xmlns:wpg="http://schemas.microsoft.com/office/word/2010/wordprocessingGroup" xmlns:wpi="http://schemas.microsoft.com/office/word/2010/wordprocessingInk" xmlns:wne="http://schemas.microsoft.com/office/word/2006/wordml" xmlns:wps="http://schemas.microsoft.com/office/word/2010/wordprocessingShape" mc:Ignorable="w14 w15 w16se wp14">
   <w:abstractNum w:abstractNumId="0" w15:restartNumberingAfterBreak="0">
     <w:nsid w:val="128B08B6"/>
     <w:multiLevelType w:val="hybridMultilevel"/>
@@ -4635,7 +4770,7 @@
 </file>
 
 <file path=word/styles.xml><?xml version="1.0" encoding="utf-8"?>
-<w:styles xmlns:mc="http://schemas.openxmlformats.org/markup-compatibility/2006" xmlns:r="http://schemas.openxmlformats.org/officeDocument/2006/relationships" xmlns:w="http://schemas.openxmlformats.org/wordprocessingml/2006/main" xmlns:w14="http://schemas.microsoft.com/office/word/2010/wordml" xmlns:w15="http://schemas.microsoft.com/office/word/2012/wordml" xmlns:w16cid="http://schemas.microsoft.com/office/word/2016/wordml/cid" xmlns:w16se="http://schemas.microsoft.com/office/word/2015/wordml/symex" mc:Ignorable="w14 w15 w16se w16cid">
+<w:styles xmlns:mc="http://schemas.openxmlformats.org/markup-compatibility/2006" xmlns:r="http://schemas.openxmlformats.org/officeDocument/2006/relationships" xmlns:w="http://schemas.openxmlformats.org/wordprocessingml/2006/main" xmlns:w14="http://schemas.microsoft.com/office/word/2010/wordml" xmlns:w15="http://schemas.microsoft.com/office/word/2012/wordml" xmlns:w16se="http://schemas.microsoft.com/office/word/2015/wordml/symex" mc:Ignorable="w14 w15 w16se">
   <w:docDefaults>
     <w:rPrDefault>
       <w:rPr>
@@ -4651,7 +4786,7 @@
       </w:pPr>
     </w:pPrDefault>
   </w:docDefaults>
-  <w:latentStyles w:defLockedState="0" w:defUIPriority="99" w:defSemiHidden="0" w:defUnhideWhenUsed="0" w:defQFormat="0" w:count="376">
+  <w:latentStyles w:defLockedState="0" w:defUIPriority="99" w:defSemiHidden="0" w:defUnhideWhenUsed="0" w:defQFormat="0" w:count="371">
     <w:lsdException w:name="Normal" w:uiPriority="0" w:qFormat="1"/>
     <w:lsdException w:name="heading 1" w:uiPriority="9" w:qFormat="1"/>
     <w:lsdException w:name="heading 2" w:semiHidden="1" w:uiPriority="9" w:unhideWhenUsed="1" w:qFormat="1"/>
@@ -5023,11 +5158,6 @@
     <w:lsdException w:name="List Table 5 Dark Accent 6" w:uiPriority="50"/>
     <w:lsdException w:name="List Table 6 Colorful Accent 6" w:uiPriority="51"/>
     <w:lsdException w:name="List Table 7 Colorful Accent 6" w:uiPriority="52"/>
-    <w:lsdException w:name="Mention" w:semiHidden="1" w:unhideWhenUsed="1"/>
-    <w:lsdException w:name="Smart Hyperlink" w:semiHidden="1" w:unhideWhenUsed="1"/>
-    <w:lsdException w:name="Hashtag" w:semiHidden="1" w:unhideWhenUsed="1"/>
-    <w:lsdException w:name="Unresolved Mention" w:semiHidden="1" w:unhideWhenUsed="1"/>
-    <w:lsdException w:name="Smart Link" w:semiHidden="1" w:unhideWhenUsed="1"/>
   </w:latentStyles>
   <w:style w:type="paragraph" w:default="1" w:styleId="Normal">
     <w:name w:val="Normal"/>
@@ -5106,7 +5236,7 @@
       <w:u w:val="single"/>
     </w:rPr>
   </w:style>
-  <w:style w:type="character" w:styleId="UnresolvedMention">
+  <w:style w:type="character" w:customStyle="1" w:styleId="UnresolvedMention">
     <w:name w:val="Unresolved Mention"/>
     <w:basedOn w:val="DefaultParagraphFont"/>
     <w:uiPriority w:val="99"/>

</xml_diff>